<commit_message>
AUTO FROM WORK 31.05.2023 12:55:57,55
</commit_message>
<xml_diff>
--- a/Yanchenko/Курсовой.docx
+++ b/Yanchenko/Курсовой.docx
@@ -46,7 +46,6 @@
               <w:kern w:val="2"/>
               <w:sz w:val="22"/>
               <w:szCs w:val="22"/>
-              <w:lang/>
               <w14:ligatures w14:val="standardContextual"/>
             </w:rPr>
           </w:pPr>
@@ -126,7 +125,6 @@
               <w:kern w:val="2"/>
               <w:sz w:val="22"/>
               <w:szCs w:val="22"/>
-              <w:lang/>
               <w14:ligatures w14:val="standardContextual"/>
             </w:rPr>
           </w:pPr>
@@ -197,7 +195,6 @@
               <w:kern w:val="2"/>
               <w:sz w:val="22"/>
               <w:szCs w:val="22"/>
-              <w:lang/>
               <w14:ligatures w14:val="standardContextual"/>
             </w:rPr>
           </w:pPr>
@@ -268,7 +265,6 @@
               <w:kern w:val="2"/>
               <w:sz w:val="22"/>
               <w:szCs w:val="22"/>
-              <w:lang/>
               <w14:ligatures w14:val="standardContextual"/>
             </w:rPr>
           </w:pPr>
@@ -340,7 +336,6 @@
               <w:kern w:val="2"/>
               <w:sz w:val="22"/>
               <w:szCs w:val="22"/>
-              <w:lang/>
               <w14:ligatures w14:val="standardContextual"/>
             </w:rPr>
           </w:pPr>
@@ -421,7 +416,6 @@
               <w:kern w:val="2"/>
               <w:sz w:val="22"/>
               <w:szCs w:val="22"/>
-              <w:lang/>
               <w14:ligatures w14:val="standardContextual"/>
             </w:rPr>
           </w:pPr>
@@ -492,7 +486,6 @@
               <w:kern w:val="2"/>
               <w:sz w:val="22"/>
               <w:szCs w:val="22"/>
-              <w:lang/>
               <w14:ligatures w14:val="standardContextual"/>
             </w:rPr>
           </w:pPr>
@@ -4538,16 +4531,7 @@
           <w:szCs w:val="28"/>
           <w:lang w:val="en-US"/>
         </w:rPr>
-        <w:t xml:space="preserve"> </w:t>
-      </w:r>
-      <w:r>
-        <w:rPr>
-          <w:rFonts w:eastAsia="Times New Roman" w:cs="Times New Roman"/>
-          <w:color w:val="000000"/>
-          <w:szCs w:val="28"/>
-          <w:lang w:val="en-US"/>
-        </w:rPr>
-        <w:t>("HKEY_CURRENT_USER\\Software\\Microsoft\\Windows\\CurrentVersion\\Policies\\Explorer\\DisallowRun",</w:t>
+        <w:t xml:space="preserve"> ("HKEY_CURRENT_USER\\Software\\Microsoft\\Windows\\CurrentVersion\\Policies\\Explorer\\DisallowRun",</w:t>
       </w:r>
       <w:r>
         <w:rPr>
@@ -4730,15 +4714,7 @@
           <w:color w:val="000000"/>
           <w:szCs w:val="28"/>
         </w:rPr>
-        <w:t>строка</w:t>
-      </w:r>
-      <w:r>
-        <w:rPr>
-          <w:rFonts w:eastAsia="Times New Roman" w:cs="Times New Roman"/>
-          <w:color w:val="000000"/>
-          <w:szCs w:val="28"/>
-        </w:rPr>
-        <w:t xml:space="preserve"> “</w:t>
+        <w:t>строка “</w:t>
       </w:r>
       <w:r>
         <w:rPr>
@@ -5176,6 +5152,31 @@
           <w:szCs w:val="28"/>
         </w:rPr>
       </w:pPr>
+      <w:r>
+        <w:rPr>
+          <w:rFonts w:eastAsia="Times New Roman" w:cs="Times New Roman"/>
+          <w:color w:val="000000"/>
+          <w:szCs w:val="28"/>
+        </w:rPr>
+        <w:t>Указав программу в списке и нажав кнопку «Удалить из списка» можно разрешить запуск ранее запрещенной программы. Нажатием кнопки «Выбрать» и указанием необходимого исполняемого файла с последующим добавлением его в список запрещенных программ можно запретить запуск определенных программ. После внесения изменений в список запрещенных программ</w:t>
+      </w:r>
+      <w:r>
+        <w:rPr>
+          <w:rFonts w:eastAsia="Times New Roman" w:cs="Times New Roman"/>
+          <w:color w:val="000000"/>
+          <w:szCs w:val="28"/>
+        </w:rPr>
+        <w:t xml:space="preserve"> программа напоминает о необходимости перезагрузки для вступления изменений в силу. Предупреждение о перезагрузке представлено </w:t>
+      </w:r>
+      <w:r>
+        <w:rPr>
+          <w:rFonts w:eastAsia="Times New Roman" w:cs="Times New Roman"/>
+          <w:color w:val="000000"/>
+          <w:szCs w:val="28"/>
+        </w:rPr>
+        <w:lastRenderedPageBreak/>
+        <w:t>на рисунке3.</w:t>
+      </w:r>
     </w:p>
     <w:p>
       <w:pPr>
@@ -5188,15 +5189,26 @@
           <w:szCs w:val="28"/>
         </w:rPr>
       </w:pPr>
+    </w:p>
+    <w:p>
+      <w:pPr>
+        <w:widowControl w:val="0"/>
+        <w:spacing w:after="0" w:line="276" w:lineRule="auto"/>
+        <w:ind w:left="1" w:right="-61" w:firstLine="851"/>
+        <w:rPr>
+          <w:rFonts w:eastAsia="Times New Roman" w:cs="Times New Roman"/>
+          <w:color w:val="000000"/>
+          <w:szCs w:val="28"/>
+        </w:rPr>
+      </w:pPr>
       <w:r>
         <w:rPr>
           <w:noProof/>
         </w:rPr>
-        <w:lastRenderedPageBreak/>
         <w:drawing>
-          <wp:inline distT="0" distB="0" distL="0" distR="0" wp14:anchorId="65D73AD1" wp14:editId="2F40F6AC">
-            <wp:extent cx="5940425" cy="4683760"/>
-            <wp:effectExtent l="0" t="0" r="3175" b="2540"/>
+          <wp:inline distT="0" distB="0" distL="0" distR="0" wp14:anchorId="65D73AD1" wp14:editId="1831948D">
+            <wp:extent cx="4663105" cy="3676650"/>
+            <wp:effectExtent l="0" t="0" r="4445" b="0"/>
             <wp:docPr id="1124906948" name="Рисунок 1"/>
             <wp:cNvGraphicFramePr>
               <a:graphicFrameLocks xmlns:a="http://schemas.openxmlformats.org/drawingml/2006/main" noChangeAspect="1"/>
@@ -5217,7 +5229,7 @@
                   <pic:spPr>
                     <a:xfrm>
                       <a:off x="0" y="0"/>
-                      <a:ext cx="5940425" cy="4683760"/>
+                      <a:ext cx="4669048" cy="3681336"/>
                     </a:xfrm>
                     <a:prstGeom prst="rect">
                       <a:avLst/>
@@ -5236,33 +5248,88 @@
         <w:jc w:val="left"/>
         <w:rPr>
           <w:rFonts w:eastAsia="Times New Roman" w:cs="Times New Roman"/>
+          <w:color w:val="000000"/>
+          <w:szCs w:val="28"/>
+        </w:rPr>
+      </w:pPr>
+      <w:r>
+        <w:rPr>
+          <w:rFonts w:eastAsia="Times New Roman" w:cs="Times New Roman"/>
+          <w:color w:val="000000"/>
+          <w:szCs w:val="28"/>
+        </w:rPr>
+        <w:t>Рисунок 3. Предупреждение о перезагрузке.</w:t>
+      </w:r>
+    </w:p>
+    <w:p>
+      <w:pPr>
+        <w:spacing w:line="259" w:lineRule="auto"/>
+        <w:ind w:firstLine="851"/>
+        <w:jc w:val="left"/>
+        <w:rPr>
+          <w:rFonts w:eastAsia="Times New Roman" w:cs="Times New Roman"/>
+          <w:color w:val="000000"/>
+          <w:szCs w:val="28"/>
+        </w:rPr>
+      </w:pPr>
+      <w:r>
+        <w:rPr>
+          <w:rFonts w:eastAsia="Times New Roman" w:cs="Times New Roman"/>
+          <w:color w:val="000000"/>
+          <w:szCs w:val="28"/>
+        </w:rPr>
+        <w:t xml:space="preserve">После вступления изменений в силу при попытке запуска запрещенной программы операционная система выведет на экран предупреждающее сообщение </w:t>
+      </w:r>
+      <w:proofErr w:type="gramStart"/>
+      <w:r>
+        <w:rPr>
+          <w:rFonts w:eastAsia="Times New Roman" w:cs="Times New Roman"/>
+          <w:color w:val="000000"/>
+          <w:szCs w:val="28"/>
+        </w:rPr>
+        <w:t>вид</w:t>
+      </w:r>
+      <w:proofErr w:type="gramEnd"/>
+      <w:r>
+        <w:rPr>
+          <w:rFonts w:eastAsia="Times New Roman" w:cs="Times New Roman"/>
+          <w:color w:val="000000"/>
+          <w:szCs w:val="28"/>
+        </w:rPr>
+        <w:t xml:space="preserve"> которого представлен на рисунке 4. </w:t>
+      </w:r>
+    </w:p>
+    <w:p>
+      <w:pPr>
+        <w:spacing w:line="259" w:lineRule="auto"/>
+        <w:jc w:val="left"/>
+        <w:rPr>
+          <w:rFonts w:eastAsia="Times New Roman" w:cs="Times New Roman"/>
+          <w:color w:val="000000"/>
+          <w:szCs w:val="28"/>
+        </w:rPr>
+      </w:pPr>
+    </w:p>
+    <w:p>
+      <w:pPr>
+        <w:spacing w:line="259" w:lineRule="auto"/>
+        <w:jc w:val="left"/>
+        <w:rPr>
+          <w:rFonts w:eastAsia="Times New Roman" w:cs="Times New Roman"/>
           <w:b/>
           <w:bCs/>
           <w:color w:val="000000"/>
           <w:szCs w:val="28"/>
         </w:rPr>
       </w:pPr>
-    </w:p>
-    <w:p>
-      <w:pPr>
-        <w:spacing w:line="259" w:lineRule="auto"/>
-        <w:jc w:val="left"/>
-        <w:rPr>
-          <w:rFonts w:eastAsia="Times New Roman" w:cs="Times New Roman"/>
-          <w:b/>
-          <w:bCs/>
-          <w:color w:val="000000"/>
-          <w:szCs w:val="28"/>
-        </w:rPr>
-      </w:pPr>
       <w:r>
         <w:rPr>
           <w:noProof/>
         </w:rPr>
         <w:drawing>
-          <wp:inline distT="0" distB="0" distL="0" distR="0" wp14:anchorId="51F0A926" wp14:editId="35A44745">
-            <wp:extent cx="5940425" cy="2750820"/>
-            <wp:effectExtent l="0" t="0" r="3175" b="0"/>
+          <wp:inline distT="0" distB="0" distL="0" distR="0" wp14:anchorId="51F0A926" wp14:editId="3004FEE9">
+            <wp:extent cx="5534025" cy="2562629"/>
+            <wp:effectExtent l="0" t="0" r="0" b="9525"/>
             <wp:docPr id="1228697389" name="Рисунок 1"/>
             <wp:cNvGraphicFramePr>
               <a:graphicFrameLocks xmlns:a="http://schemas.openxmlformats.org/drawingml/2006/main" noChangeAspect="1"/>
@@ -5283,7 +5350,7 @@
                   <pic:spPr>
                     <a:xfrm>
                       <a:off x="0" y="0"/>
-                      <a:ext cx="5940425" cy="2750820"/>
+                      <a:ext cx="5539237" cy="2565042"/>
                     </a:xfrm>
                     <a:prstGeom prst="rect">
                       <a:avLst/>
@@ -5300,6 +5367,86 @@
       <w:pPr>
         <w:spacing w:line="259" w:lineRule="auto"/>
         <w:jc w:val="left"/>
+        <w:rPr>
+          <w:rFonts w:eastAsia="Times New Roman" w:cs="Times New Roman"/>
+          <w:color w:val="000000"/>
+          <w:szCs w:val="28"/>
+        </w:rPr>
+      </w:pPr>
+      <w:r>
+        <w:rPr>
+          <w:rFonts w:eastAsia="Times New Roman" w:cs="Times New Roman"/>
+          <w:color w:val="000000"/>
+          <w:szCs w:val="28"/>
+        </w:rPr>
+        <w:t>Рисунок 4. Предупреждение о запрете запуска приложения.</w:t>
+      </w:r>
+    </w:p>
+    <w:p>
+      <w:pPr>
+        <w:spacing w:line="259" w:lineRule="auto"/>
+        <w:ind w:firstLine="851"/>
+        <w:jc w:val="left"/>
+        <w:rPr>
+          <w:rFonts w:eastAsia="Times New Roman" w:cs="Times New Roman"/>
+          <w:color w:val="000000"/>
+          <w:szCs w:val="28"/>
+        </w:rPr>
+      </w:pPr>
+      <w:r>
+        <w:rPr>
+          <w:rFonts w:eastAsia="Times New Roman" w:cs="Times New Roman"/>
+          <w:color w:val="000000"/>
+          <w:szCs w:val="28"/>
+        </w:rPr>
+        <w:t xml:space="preserve">Аналогичным образом осуществляется запрет и разрешение на доступ к указанной папке. </w:t>
+      </w:r>
+    </w:p>
+    <w:p>
+      <w:pPr>
+        <w:spacing w:line="259" w:lineRule="auto"/>
+        <w:ind w:firstLine="851"/>
+        <w:jc w:val="left"/>
+        <w:rPr>
+          <w:rFonts w:eastAsia="Times New Roman" w:cs="Times New Roman"/>
+          <w:color w:val="000000"/>
+          <w:szCs w:val="28"/>
+        </w:rPr>
+      </w:pPr>
+      <w:r>
+        <w:rPr>
+          <w:rFonts w:eastAsia="Times New Roman" w:cs="Times New Roman"/>
+          <w:color w:val="000000"/>
+          <w:szCs w:val="28"/>
+        </w:rPr>
+        <w:lastRenderedPageBreak/>
+        <w:t xml:space="preserve">Программа так же позволяет осуществить смену рисунка рабочего стола, на рабочем столе можно разместить логотип компании, подсказки горячих клавиш или любую другую необходимую информацию. </w:t>
+      </w:r>
+    </w:p>
+    <w:p>
+      <w:pPr>
+        <w:spacing w:line="259" w:lineRule="auto"/>
+        <w:ind w:firstLine="851"/>
+        <w:jc w:val="left"/>
+        <w:rPr>
+          <w:rFonts w:eastAsia="Times New Roman" w:cs="Times New Roman"/>
+          <w:color w:val="000000"/>
+          <w:szCs w:val="28"/>
+        </w:rPr>
+      </w:pPr>
+      <w:r>
+        <w:rPr>
+          <w:rFonts w:eastAsia="Times New Roman" w:cs="Times New Roman"/>
+          <w:color w:val="000000"/>
+          <w:szCs w:val="28"/>
+        </w:rPr>
+        <w:t>Для запрета изменения времени пользователем системы созданы 2 кнопки в разделе запрета изменения времени. Запрет изменения времени автоматически подразумевает и запрет изменения системной даты.</w:t>
+      </w:r>
+    </w:p>
+    <w:p>
+      <w:pPr>
+        <w:spacing w:line="259" w:lineRule="auto"/>
+        <w:jc w:val="left"/>
       </w:pPr>
       <w:r>
         <w:rPr>
@@ -5631,6 +5778,14 @@
           <w:lang w:eastAsia="ru-RU"/>
         </w:rPr>
       </w:pPr>
+      <w:r>
+        <w:rPr>
+          <w:rFonts w:eastAsia="Times New Roman" w:cs="Times New Roman"/>
+          <w:szCs w:val="28"/>
+          <w:lang w:eastAsia="ru-RU"/>
+        </w:rPr>
+        <w:t>Однако несмотря на то, что системный реестр Windows предоставляет средства для защиты файлов и папок, существуют уязвимости, которые могут быть использованы злоумышленниками для получения несанкционированного доступа к данным. Одной из таких уязвимостей является использование слабых паролей.</w:t>
+      </w:r>
     </w:p>
     <w:p>
       <w:pPr>
@@ -5648,7 +5803,23 @@
           <w:szCs w:val="28"/>
           <w:lang w:eastAsia="ru-RU"/>
         </w:rPr>
-        <w:t>Однако несмотря на то, что системный реестр Windows предоставляет средства для защиты файлов и папок, существуют уязвимости, которые могут быть использованы злоумышленниками для получения несанкционированного доступа к данным. Одной из таких уязвимостей является использование слабых паролей.</w:t>
+        <w:t>Для повышения уровня защиты данных необходимо следить за качеством паролей, использовать многофакторную аутентификацию и правильно настраивать системные средства защиты доступа к файлам и</w:t>
+      </w:r>
+      <w:r>
+        <w:rPr>
+          <w:rFonts w:eastAsia="Times New Roman" w:cs="Times New Roman"/>
+          <w:szCs w:val="28"/>
+          <w:lang w:eastAsia="ru-RU"/>
+        </w:rPr>
+        <w:t xml:space="preserve"> </w:t>
+      </w:r>
+      <w:r>
+        <w:rPr>
+          <w:rFonts w:eastAsia="Times New Roman" w:cs="Times New Roman"/>
+          <w:szCs w:val="28"/>
+          <w:lang w:eastAsia="ru-RU"/>
+        </w:rPr>
+        <w:t>папкам.</w:t>
       </w:r>
     </w:p>
     <w:p>
@@ -5667,7 +5838,7 @@
           <w:szCs w:val="28"/>
           <w:lang w:eastAsia="ru-RU"/>
         </w:rPr>
-        <w:t>Для повышения уровня защиты данных необходимо следить за качеством паролей, использовать многофакторную аутентификацию и правильно настраивать системные средства защиты доступа к файлам и</w:t>
+        <w:t>Таким образом, использование системных средств защиты доступа к файлам и папкам через системный</w:t>
       </w:r>
       <w:r>
         <w:rPr>
@@ -5683,26 +5854,7 @@
           <w:szCs w:val="28"/>
           <w:lang w:eastAsia="ru-RU"/>
         </w:rPr>
-        <w:t>папкам.</w:t>
-      </w:r>
-    </w:p>
-    <w:p>
-      <w:pPr>
-        <w:spacing w:after="0"/>
-        <w:ind w:firstLine="851"/>
-        <w:rPr>
-          <w:rFonts w:eastAsia="Times New Roman" w:cs="Times New Roman"/>
-          <w:szCs w:val="28"/>
-          <w:lang w:eastAsia="ru-RU"/>
-        </w:rPr>
-      </w:pPr>
-      <w:r>
-        <w:rPr>
-          <w:rFonts w:eastAsia="Times New Roman" w:cs="Times New Roman"/>
-          <w:szCs w:val="28"/>
-          <w:lang w:eastAsia="ru-RU"/>
-        </w:rPr>
-        <w:t>Таким образом, использование системных средств защиты доступа к файлам и папкам через системный</w:t>
+        <w:t>реестр Windows является эффективным методом защиты данных от несанкционированного доступа. Однако,</w:t>
       </w:r>
       <w:r>
         <w:rPr>
@@ -5718,7 +5870,25 @@
           <w:szCs w:val="28"/>
           <w:lang w:eastAsia="ru-RU"/>
         </w:rPr>
-        <w:t>реестр Windows является эффективным методом защиты данных от несанкционированного доступа. Однако,</w:t>
+        <w:t xml:space="preserve">для обеспечения надежной защиты необходимо правильно настроить </w:t>
+      </w:r>
+      <w:proofErr w:type="spellStart"/>
+      <w:r>
+        <w:rPr>
+          <w:rFonts w:eastAsia="Times New Roman" w:cs="Times New Roman"/>
+          <w:szCs w:val="28"/>
+          <w:lang w:eastAsia="ru-RU"/>
+        </w:rPr>
+        <w:t>ACLs</w:t>
+      </w:r>
+      <w:proofErr w:type="spellEnd"/>
+      <w:r>
+        <w:rPr>
+          <w:rFonts w:eastAsia="Times New Roman" w:cs="Times New Roman"/>
+          <w:szCs w:val="28"/>
+          <w:lang w:eastAsia="ru-RU"/>
+        </w:rPr>
+        <w:t xml:space="preserve"> и UAC, следить за качеством</w:t>
       </w:r>
       <w:r>
         <w:rPr>
@@ -5734,62 +5904,8 @@
           <w:szCs w:val="28"/>
           <w:lang w:eastAsia="ru-RU"/>
         </w:rPr>
-        <w:t xml:space="preserve">для обеспечения надежной защиты необходимо правильно настроить </w:t>
-      </w:r>
-      <w:proofErr w:type="spellStart"/>
-      <w:r>
-        <w:rPr>
-          <w:rFonts w:eastAsia="Times New Roman" w:cs="Times New Roman"/>
-          <w:szCs w:val="28"/>
-          <w:lang w:eastAsia="ru-RU"/>
-        </w:rPr>
-        <w:t>ACLs</w:t>
-      </w:r>
-      <w:proofErr w:type="spellEnd"/>
-      <w:r>
-        <w:rPr>
-          <w:rFonts w:eastAsia="Times New Roman" w:cs="Times New Roman"/>
-          <w:szCs w:val="28"/>
-          <w:lang w:eastAsia="ru-RU"/>
-        </w:rPr>
-        <w:t xml:space="preserve"> и </w:t>
-      </w:r>
-      <w:r>
-        <w:rPr>
-          <w:rFonts w:eastAsia="Times New Roman" w:cs="Times New Roman"/>
-          <w:szCs w:val="28"/>
-          <w:lang w:eastAsia="ru-RU"/>
-        </w:rPr>
-        <w:lastRenderedPageBreak/>
-        <w:t>UAC, следить за качеством</w:t>
-      </w:r>
-      <w:r>
-        <w:rPr>
-          <w:rFonts w:eastAsia="Times New Roman" w:cs="Times New Roman"/>
-          <w:szCs w:val="28"/>
-          <w:lang w:eastAsia="ru-RU"/>
-        </w:rPr>
-        <w:t xml:space="preserve"> </w:t>
-      </w:r>
-      <w:r>
-        <w:rPr>
-          <w:rFonts w:eastAsia="Times New Roman" w:cs="Times New Roman"/>
-          <w:szCs w:val="28"/>
-          <w:lang w:eastAsia="ru-RU"/>
-        </w:rPr>
         <w:t>паролей и использовать многофакторную аутентификацию.</w:t>
       </w:r>
-    </w:p>
-    <w:p>
-      <w:pPr>
-        <w:spacing w:line="259" w:lineRule="auto"/>
-        <w:jc w:val="left"/>
-        <w:rPr>
-          <w:rFonts w:eastAsia="Times New Roman" w:cs="Times New Roman"/>
-          <w:szCs w:val="28"/>
-          <w:lang w:eastAsia="ru-RU"/>
-        </w:rPr>
-      </w:pPr>
       <w:r>
         <w:rPr>
           <w:rFonts w:eastAsia="Times New Roman" w:cs="Times New Roman"/>
@@ -5811,12 +5927,6 @@
         <w:t>Список использованных источников</w:t>
       </w:r>
       <w:bookmarkEnd w:id="7"/>
-    </w:p>
-    <w:p>
-      <w:pPr>
-        <w:spacing w:after="0" w:line="276" w:lineRule="auto"/>
-        <w:ind w:firstLine="567"/>
-      </w:pPr>
     </w:p>
     <w:p>
       <w:pPr>
@@ -5826,21 +5936,21 @@
           <w:numId w:val="16"/>
         </w:numPr>
         <w:spacing w:after="0" w:line="276" w:lineRule="auto"/>
-        <w:ind w:left="284"/>
-        <w:jc w:val="left"/>
-        <w:rPr>
-          <w:rFonts w:eastAsia="Times New Roman" w:cs="Times New Roman"/>
-          <w:szCs w:val="28"/>
-          <w:lang w:eastAsia="ru-RU"/>
-        </w:rPr>
-      </w:pPr>
-      <w:r>
-        <w:rPr>
-          <w:rFonts w:eastAsia="Times New Roman" w:cs="Times New Roman"/>
-          <w:szCs w:val="28"/>
-          <w:lang w:eastAsia="ru-RU"/>
-        </w:rPr>
-        <w:t xml:space="preserve">Статья "Первоначальное создание ключа </w:t>
+        <w:ind w:left="426" w:hanging="426"/>
+        <w:jc w:val="left"/>
+        <w:rPr>
+          <w:rFonts w:eastAsia="Times New Roman" w:cs="Times New Roman"/>
+          <w:szCs w:val="28"/>
+          <w:lang w:eastAsia="ru-RU"/>
+        </w:rPr>
+      </w:pPr>
+      <w:r>
+        <w:rPr>
+          <w:rFonts w:eastAsia="Times New Roman" w:cs="Times New Roman"/>
+          <w:szCs w:val="28"/>
+          <w:lang w:eastAsia="ru-RU"/>
+        </w:rPr>
+        <w:t xml:space="preserve">"Программирование на C# 7 для профессионалов" Эндрю </w:t>
       </w:r>
       <w:proofErr w:type="spellStart"/>
       <w:r>
@@ -5849,157 +5959,9 @@
           <w:szCs w:val="28"/>
           <w:lang w:eastAsia="ru-RU"/>
         </w:rPr>
-        <w:t>реестра"на</w:t>
+        <w:t>Троелсен</w:t>
       </w:r>
       <w:proofErr w:type="spellEnd"/>
-      <w:r>
-        <w:rPr>
-          <w:rFonts w:eastAsia="Times New Roman" w:cs="Times New Roman"/>
-          <w:szCs w:val="28"/>
-          <w:lang w:eastAsia="ru-RU"/>
-        </w:rPr>
-        <w:t xml:space="preserve"> сайте Microsoft Developer Network. URL: https://docs.microsoft.co</w:t>
-      </w:r>
-      <w:r>
-        <w:rPr>
-          <w:rFonts w:eastAsia="Times New Roman" w:cs="Times New Roman"/>
-          <w:szCs w:val="28"/>
-          <w:lang w:val="en-US" w:eastAsia="ru-RU"/>
-        </w:rPr>
-        <w:t>m</w:t>
-      </w:r>
-      <w:r>
-        <w:rPr>
-          <w:rFonts w:eastAsia="Times New Roman" w:cs="Times New Roman"/>
-          <w:szCs w:val="28"/>
-          <w:lang w:eastAsia="ru-RU"/>
-        </w:rPr>
-        <w:t>/</w:t>
-      </w:r>
-      <w:proofErr w:type="spellStart"/>
-      <w:r>
-        <w:rPr>
-          <w:rFonts w:eastAsia="Times New Roman" w:cs="Times New Roman"/>
-          <w:szCs w:val="28"/>
-          <w:lang w:eastAsia="ru-RU"/>
-        </w:rPr>
-        <w:t>ru</w:t>
-      </w:r>
-      <w:proofErr w:type="spellEnd"/>
-      <w:r>
-        <w:rPr>
-          <w:rFonts w:eastAsia="Times New Roman" w:cs="Times New Roman"/>
-          <w:szCs w:val="28"/>
-          <w:lang w:eastAsia="ru-RU"/>
-        </w:rPr>
-        <w:t>/</w:t>
-      </w:r>
-      <w:proofErr w:type="spellStart"/>
-      <w:r>
-        <w:rPr>
-          <w:rFonts w:eastAsia="Times New Roman" w:cs="Times New Roman"/>
-          <w:szCs w:val="28"/>
-          <w:lang w:eastAsia="ru-RU"/>
-        </w:rPr>
-        <w:t>windows</w:t>
-      </w:r>
-      <w:proofErr w:type="spellEnd"/>
-      <w:r>
-        <w:rPr>
-          <w:rFonts w:eastAsia="Times New Roman" w:cs="Times New Roman"/>
-          <w:szCs w:val="28"/>
-          <w:lang w:eastAsia="ru-RU"/>
-        </w:rPr>
-        <w:t>/win32/</w:t>
-      </w:r>
-      <w:proofErr w:type="spellStart"/>
-      <w:r>
-        <w:rPr>
-          <w:rFonts w:eastAsia="Times New Roman" w:cs="Times New Roman"/>
-          <w:szCs w:val="28"/>
-          <w:lang w:eastAsia="ru-RU"/>
-        </w:rPr>
-        <w:t>sysinfo</w:t>
-      </w:r>
-      <w:proofErr w:type="spellEnd"/>
-      <w:r>
-        <w:rPr>
-          <w:rFonts w:eastAsia="Times New Roman" w:cs="Times New Roman"/>
-          <w:szCs w:val="28"/>
-          <w:lang w:eastAsia="ru-RU"/>
-        </w:rPr>
-        <w:t>/</w:t>
-      </w:r>
-      <w:proofErr w:type="spellStart"/>
-      <w:r>
-        <w:rPr>
-          <w:rFonts w:eastAsia="Times New Roman" w:cs="Times New Roman"/>
-          <w:szCs w:val="28"/>
-          <w:lang w:eastAsia="ru-RU"/>
-        </w:rPr>
-        <w:t>initializing</w:t>
-      </w:r>
-      <w:proofErr w:type="spellEnd"/>
-      <w:r>
-        <w:rPr>
-          <w:rFonts w:eastAsia="Times New Roman" w:cs="Times New Roman"/>
-          <w:szCs w:val="28"/>
-          <w:lang w:eastAsia="ru-RU"/>
-        </w:rPr>
-        <w:t>-a-</w:t>
-      </w:r>
-      <w:proofErr w:type="spellStart"/>
-      <w:r>
-        <w:rPr>
-          <w:rFonts w:eastAsia="Times New Roman" w:cs="Times New Roman"/>
-          <w:szCs w:val="28"/>
-          <w:lang w:eastAsia="ru-RU"/>
-        </w:rPr>
-        <w:t>registry</w:t>
-      </w:r>
-      <w:proofErr w:type="spellEnd"/>
-      <w:r>
-        <w:rPr>
-          <w:rFonts w:eastAsia="Times New Roman" w:cs="Times New Roman"/>
-          <w:szCs w:val="28"/>
-          <w:lang w:eastAsia="ru-RU"/>
-        </w:rPr>
-        <w:t>-</w:t>
-      </w:r>
-      <w:proofErr w:type="spellStart"/>
-      <w:r>
-        <w:rPr>
-          <w:rFonts w:eastAsia="Times New Roman" w:cs="Times New Roman"/>
-          <w:szCs w:val="28"/>
-          <w:lang w:eastAsia="ru-RU"/>
-        </w:rPr>
-        <w:t>key</w:t>
-      </w:r>
-      <w:proofErr w:type="spellEnd"/>
-      <w:r>
-        <w:rPr>
-          <w:rFonts w:eastAsia="Times New Roman" w:cs="Times New Roman"/>
-          <w:szCs w:val="28"/>
-          <w:lang w:eastAsia="ru-RU"/>
-        </w:rPr>
-        <w:t xml:space="preserve"> (дата обращения: 20.04.202</w:t>
-      </w:r>
-      <w:r>
-        <w:rPr>
-          <w:rFonts w:eastAsia="Times New Roman" w:cs="Times New Roman"/>
-          <w:szCs w:val="28"/>
-          <w:lang w:eastAsia="ru-RU"/>
-        </w:rPr>
-        <w:t>3</w:t>
-      </w:r>
-      <w:r>
-        <w:rPr>
-          <w:rFonts w:eastAsia="Times New Roman" w:cs="Times New Roman"/>
-          <w:szCs w:val="28"/>
-          <w:lang w:eastAsia="ru-RU"/>
-        </w:rPr>
-        <w:t>).</w:t>
-      </w:r>
     </w:p>
     <w:p>
       <w:pPr>
@@ -6009,54 +5971,21 @@
           <w:numId w:val="16"/>
         </w:numPr>
         <w:spacing w:after="0" w:line="276" w:lineRule="auto"/>
-        <w:ind w:left="284"/>
-        <w:rPr>
-          <w:rFonts w:eastAsia="Times New Roman" w:cs="Times New Roman"/>
-          <w:szCs w:val="28"/>
-          <w:lang w:eastAsia="ru-RU"/>
-        </w:rPr>
-      </w:pPr>
-      <w:r>
-        <w:rPr>
-          <w:rFonts w:eastAsia="Times New Roman" w:cs="Times New Roman"/>
-          <w:szCs w:val="28"/>
-          <w:lang w:eastAsia="ru-RU"/>
-        </w:rPr>
-        <w:t xml:space="preserve">Статья "Открытие ключей </w:t>
-      </w:r>
-      <w:proofErr w:type="spellStart"/>
-      <w:r>
-        <w:rPr>
-          <w:rFonts w:eastAsia="Times New Roman" w:cs="Times New Roman"/>
-          <w:szCs w:val="28"/>
-          <w:lang w:eastAsia="ru-RU"/>
-        </w:rPr>
-        <w:t>реестра"на</w:t>
-      </w:r>
-      <w:proofErr w:type="spellEnd"/>
-      <w:r>
-        <w:rPr>
-          <w:rFonts w:eastAsia="Times New Roman" w:cs="Times New Roman"/>
-          <w:szCs w:val="28"/>
-          <w:lang w:eastAsia="ru-RU"/>
-        </w:rPr>
-        <w:t xml:space="preserve"> сайте Microsoft Developer Network. URL: https://docs.microsoft.com/ru/ru/windows/win32/sysinfo/opening-a-registry-key (дата обращения: 20.04.202</w:t>
-      </w:r>
-      <w:r>
-        <w:rPr>
-          <w:rFonts w:eastAsia="Times New Roman" w:cs="Times New Roman"/>
-          <w:szCs w:val="28"/>
-          <w:lang w:eastAsia="ru-RU"/>
-        </w:rPr>
-        <w:t>3</w:t>
-      </w:r>
-      <w:r>
-        <w:rPr>
-          <w:rFonts w:eastAsia="Times New Roman" w:cs="Times New Roman"/>
-          <w:szCs w:val="28"/>
-          <w:lang w:eastAsia="ru-RU"/>
-        </w:rPr>
-        <w:t>).</w:t>
+        <w:ind w:left="426" w:hanging="426"/>
+        <w:jc w:val="left"/>
+        <w:rPr>
+          <w:rFonts w:eastAsia="Times New Roman" w:cs="Times New Roman"/>
+          <w:szCs w:val="28"/>
+          <w:lang w:eastAsia="ru-RU"/>
+        </w:rPr>
+      </w:pPr>
+      <w:r>
+        <w:rPr>
+          <w:rFonts w:eastAsia="Times New Roman" w:cs="Times New Roman"/>
+          <w:szCs w:val="28"/>
+          <w:lang w:eastAsia="ru-RU"/>
+        </w:rPr>
+        <w:t>"C# 6.0 и платформа .NET 4.6" Андрей Алексеев</w:t>
       </w:r>
     </w:p>
     <w:p>
@@ -6067,21 +5996,21 @@
           <w:numId w:val="16"/>
         </w:numPr>
         <w:spacing w:after="0" w:line="276" w:lineRule="auto"/>
-        <w:ind w:left="284"/>
-        <w:jc w:val="left"/>
-        <w:rPr>
-          <w:rFonts w:eastAsia="Times New Roman" w:cs="Times New Roman"/>
-          <w:szCs w:val="28"/>
-          <w:lang w:eastAsia="ru-RU"/>
-        </w:rPr>
-      </w:pPr>
-      <w:r>
-        <w:rPr>
-          <w:rFonts w:eastAsia="Times New Roman" w:cs="Times New Roman"/>
-          <w:szCs w:val="28"/>
-          <w:lang w:eastAsia="ru-RU"/>
-        </w:rPr>
-        <w:t xml:space="preserve">Статья "Работа с ключами и значениями в </w:t>
+        <w:ind w:left="426" w:hanging="426"/>
+        <w:jc w:val="left"/>
+        <w:rPr>
+          <w:rFonts w:eastAsia="Times New Roman" w:cs="Times New Roman"/>
+          <w:szCs w:val="28"/>
+          <w:lang w:eastAsia="ru-RU"/>
+        </w:rPr>
+      </w:pPr>
+      <w:r>
+        <w:rPr>
+          <w:rFonts w:eastAsia="Times New Roman" w:cs="Times New Roman"/>
+          <w:szCs w:val="28"/>
+          <w:lang w:eastAsia="ru-RU"/>
+        </w:rPr>
+        <w:t xml:space="preserve">"С# 6.0. Справочник" Дэвид </w:t>
       </w:r>
       <w:proofErr w:type="spellStart"/>
       <w:r>
@@ -6090,255 +6019,9 @@
           <w:szCs w:val="28"/>
           <w:lang w:eastAsia="ru-RU"/>
         </w:rPr>
-        <w:t>реестре"на</w:t>
+        <w:t>Макфарланд</w:t>
       </w:r>
       <w:proofErr w:type="spellEnd"/>
-      <w:r>
-        <w:rPr>
-          <w:rFonts w:eastAsia="Times New Roman" w:cs="Times New Roman"/>
-          <w:szCs w:val="28"/>
-          <w:lang w:eastAsia="ru-RU"/>
-        </w:rPr>
-        <w:t xml:space="preserve"> сайте Microsoft Developer Network. </w:t>
-      </w:r>
-      <w:r>
-        <w:rPr>
-          <w:rFonts w:eastAsia="Times New Roman" w:cs="Times New Roman"/>
-          <w:szCs w:val="28"/>
-          <w:lang w:val="en-US" w:eastAsia="ru-RU"/>
-        </w:rPr>
-        <w:t>URL</w:t>
-      </w:r>
-      <w:r>
-        <w:rPr>
-          <w:rFonts w:eastAsia="Times New Roman" w:cs="Times New Roman"/>
-          <w:szCs w:val="28"/>
-          <w:lang w:eastAsia="ru-RU"/>
-        </w:rPr>
-        <w:t xml:space="preserve">: </w:t>
-      </w:r>
-      <w:r>
-        <w:rPr>
-          <w:rFonts w:eastAsia="Times New Roman" w:cs="Times New Roman"/>
-          <w:szCs w:val="28"/>
-          <w:lang w:val="en-US" w:eastAsia="ru-RU"/>
-        </w:rPr>
-        <w:t>https</w:t>
-      </w:r>
-      <w:r>
-        <w:rPr>
-          <w:rFonts w:eastAsia="Times New Roman" w:cs="Times New Roman"/>
-          <w:szCs w:val="28"/>
-          <w:lang w:eastAsia="ru-RU"/>
-        </w:rPr>
-        <w:t>://</w:t>
-      </w:r>
-      <w:r>
-        <w:rPr>
-          <w:rFonts w:eastAsia="Times New Roman" w:cs="Times New Roman"/>
-          <w:szCs w:val="28"/>
-          <w:lang w:val="en-US" w:eastAsia="ru-RU"/>
-        </w:rPr>
-        <w:t>docs</w:t>
-      </w:r>
-      <w:r>
-        <w:rPr>
-          <w:rFonts w:eastAsia="Times New Roman" w:cs="Times New Roman"/>
-          <w:szCs w:val="28"/>
-          <w:lang w:eastAsia="ru-RU"/>
-        </w:rPr>
-        <w:t>.</w:t>
-      </w:r>
-      <w:proofErr w:type="spellStart"/>
-      <w:r>
-        <w:rPr>
-          <w:rFonts w:eastAsia="Times New Roman" w:cs="Times New Roman"/>
-          <w:szCs w:val="28"/>
-          <w:lang w:val="en-US" w:eastAsia="ru-RU"/>
-        </w:rPr>
-        <w:t>microsoft</w:t>
-      </w:r>
-      <w:proofErr w:type="spellEnd"/>
-      <w:r>
-        <w:rPr>
-          <w:rFonts w:eastAsia="Times New Roman" w:cs="Times New Roman"/>
-          <w:szCs w:val="28"/>
-          <w:lang w:eastAsia="ru-RU"/>
-        </w:rPr>
-        <w:t>.</w:t>
-      </w:r>
-      <w:r>
-        <w:rPr>
-          <w:rFonts w:eastAsia="Times New Roman" w:cs="Times New Roman"/>
-          <w:szCs w:val="28"/>
-          <w:lang w:val="en-US" w:eastAsia="ru-RU"/>
-        </w:rPr>
-        <w:t>c</w:t>
-      </w:r>
-      <w:r>
-        <w:rPr>
-          <w:rFonts w:eastAsia="Times New Roman" w:cs="Times New Roman"/>
-          <w:szCs w:val="28"/>
-          <w:lang w:val="en-US" w:eastAsia="ru-RU"/>
-        </w:rPr>
-        <w:t>om</w:t>
-      </w:r>
-      <w:r>
-        <w:rPr>
-          <w:rFonts w:eastAsia="Times New Roman" w:cs="Times New Roman"/>
-          <w:szCs w:val="28"/>
-          <w:lang w:eastAsia="ru-RU"/>
-        </w:rPr>
-        <w:t>/</w:t>
-      </w:r>
-      <w:proofErr w:type="spellStart"/>
-      <w:r>
-        <w:rPr>
-          <w:rFonts w:eastAsia="Times New Roman" w:cs="Times New Roman"/>
-          <w:szCs w:val="28"/>
-          <w:lang w:val="en-US" w:eastAsia="ru-RU"/>
-        </w:rPr>
-        <w:t>ru</w:t>
-      </w:r>
-      <w:proofErr w:type="spellEnd"/>
-      <w:r>
-        <w:rPr>
-          <w:rFonts w:eastAsia="Times New Roman" w:cs="Times New Roman"/>
-          <w:szCs w:val="28"/>
-          <w:lang w:eastAsia="ru-RU"/>
-        </w:rPr>
-        <w:t>/</w:t>
-      </w:r>
-      <w:r>
-        <w:rPr>
-          <w:rFonts w:eastAsia="Times New Roman" w:cs="Times New Roman"/>
-          <w:szCs w:val="28"/>
-          <w:lang w:val="en-US" w:eastAsia="ru-RU"/>
-        </w:rPr>
-        <w:t>windows</w:t>
-      </w:r>
-      <w:r>
-        <w:rPr>
-          <w:rFonts w:eastAsia="Times New Roman" w:cs="Times New Roman"/>
-          <w:szCs w:val="28"/>
-          <w:lang w:eastAsia="ru-RU"/>
-        </w:rPr>
-        <w:t>/</w:t>
-      </w:r>
-      <w:r>
-        <w:rPr>
-          <w:rFonts w:eastAsia="Times New Roman" w:cs="Times New Roman"/>
-          <w:szCs w:val="28"/>
-          <w:lang w:val="en-US" w:eastAsia="ru-RU"/>
-        </w:rPr>
-        <w:t>win</w:t>
-      </w:r>
-      <w:r>
-        <w:rPr>
-          <w:rFonts w:eastAsia="Times New Roman" w:cs="Times New Roman"/>
-          <w:szCs w:val="28"/>
-          <w:lang w:eastAsia="ru-RU"/>
-        </w:rPr>
-        <w:t>32/</w:t>
-      </w:r>
-      <w:proofErr w:type="spellStart"/>
-      <w:r>
-        <w:rPr>
-          <w:rFonts w:eastAsia="Times New Roman" w:cs="Times New Roman"/>
-          <w:szCs w:val="28"/>
-          <w:lang w:val="en-US" w:eastAsia="ru-RU"/>
-        </w:rPr>
-        <w:t>sysinfo</w:t>
-      </w:r>
-      <w:proofErr w:type="spellEnd"/>
-      <w:r>
-        <w:rPr>
-          <w:rFonts w:eastAsia="Times New Roman" w:cs="Times New Roman"/>
-          <w:szCs w:val="28"/>
-          <w:lang w:eastAsia="ru-RU"/>
-        </w:rPr>
-        <w:t>/</w:t>
-      </w:r>
-      <w:r>
-        <w:rPr>
-          <w:rFonts w:eastAsia="Times New Roman" w:cs="Times New Roman"/>
-          <w:szCs w:val="28"/>
-          <w:lang w:val="en-US" w:eastAsia="ru-RU"/>
-        </w:rPr>
-        <w:t>working</w:t>
-      </w:r>
-      <w:r>
-        <w:rPr>
-          <w:rFonts w:eastAsia="Times New Roman" w:cs="Times New Roman"/>
-          <w:szCs w:val="28"/>
-          <w:lang w:eastAsia="ru-RU"/>
-        </w:rPr>
-        <w:t>-</w:t>
-      </w:r>
-      <w:r>
-        <w:rPr>
-          <w:rFonts w:eastAsia="Times New Roman" w:cs="Times New Roman"/>
-          <w:szCs w:val="28"/>
-          <w:lang w:val="en-US" w:eastAsia="ru-RU"/>
-        </w:rPr>
-        <w:t>with</w:t>
-      </w:r>
-      <w:r>
-        <w:rPr>
-          <w:rFonts w:eastAsia="Times New Roman" w:cs="Times New Roman"/>
-          <w:szCs w:val="28"/>
-          <w:lang w:eastAsia="ru-RU"/>
-        </w:rPr>
-        <w:t>-</w:t>
-      </w:r>
-      <w:r>
-        <w:rPr>
-          <w:rFonts w:eastAsia="Times New Roman" w:cs="Times New Roman"/>
-          <w:szCs w:val="28"/>
-          <w:lang w:val="en-US" w:eastAsia="ru-RU"/>
-        </w:rPr>
-        <w:t>registry</w:t>
-      </w:r>
-      <w:r>
-        <w:rPr>
-          <w:rFonts w:eastAsia="Times New Roman" w:cs="Times New Roman"/>
-          <w:szCs w:val="28"/>
-          <w:lang w:eastAsia="ru-RU"/>
-        </w:rPr>
-        <w:t>-</w:t>
-      </w:r>
-      <w:r>
-        <w:rPr>
-          <w:rFonts w:eastAsia="Times New Roman" w:cs="Times New Roman"/>
-          <w:szCs w:val="28"/>
-          <w:lang w:val="en-US" w:eastAsia="ru-RU"/>
-        </w:rPr>
-        <w:t>keys</w:t>
-      </w:r>
-      <w:r>
-        <w:rPr>
-          <w:rFonts w:eastAsia="Times New Roman" w:cs="Times New Roman"/>
-          <w:szCs w:val="28"/>
-          <w:lang w:eastAsia="ru-RU"/>
-        </w:rPr>
-        <w:t xml:space="preserve"> (дата обращения: 20.04.202</w:t>
-      </w:r>
-      <w:r>
-        <w:rPr>
-          <w:rFonts w:eastAsia="Times New Roman" w:cs="Times New Roman"/>
-          <w:szCs w:val="28"/>
-          <w:lang w:eastAsia="ru-RU"/>
-        </w:rPr>
-        <w:t>3</w:t>
-      </w:r>
-      <w:r>
-        <w:rPr>
-          <w:rFonts w:eastAsia="Times New Roman" w:cs="Times New Roman"/>
-          <w:szCs w:val="28"/>
-          <w:lang w:eastAsia="ru-RU"/>
-        </w:rPr>
-        <w:t>).</w:t>
-      </w:r>
     </w:p>
     <w:p>
       <w:pPr>
@@ -6348,21 +6031,21 @@
           <w:numId w:val="16"/>
         </w:numPr>
         <w:spacing w:after="0" w:line="276" w:lineRule="auto"/>
-        <w:ind w:left="284"/>
-        <w:jc w:val="left"/>
-        <w:rPr>
-          <w:rFonts w:eastAsia="Times New Roman" w:cs="Times New Roman"/>
-          <w:szCs w:val="28"/>
-          <w:lang w:eastAsia="ru-RU"/>
-        </w:rPr>
-      </w:pPr>
-      <w:r>
-        <w:rPr>
-          <w:rFonts w:eastAsia="Times New Roman" w:cs="Times New Roman"/>
-          <w:szCs w:val="28"/>
-          <w:lang w:eastAsia="ru-RU"/>
-        </w:rPr>
-        <w:t xml:space="preserve">Статья "Выделение прав доступа к </w:t>
+        <w:ind w:left="426" w:hanging="426"/>
+        <w:jc w:val="left"/>
+        <w:rPr>
+          <w:rFonts w:eastAsia="Times New Roman" w:cs="Times New Roman"/>
+          <w:szCs w:val="28"/>
+          <w:lang w:eastAsia="ru-RU"/>
+        </w:rPr>
+      </w:pPr>
+      <w:r>
+        <w:rPr>
+          <w:rFonts w:eastAsia="Times New Roman" w:cs="Times New Roman"/>
+          <w:szCs w:val="28"/>
+          <w:lang w:eastAsia="ru-RU"/>
+        </w:rPr>
+        <w:t xml:space="preserve">"С# 7.0. Карманный справочник" Джозеф </w:t>
       </w:r>
       <w:proofErr w:type="spellStart"/>
       <w:r>
@@ -6371,33 +6054,9 @@
           <w:szCs w:val="28"/>
           <w:lang w:eastAsia="ru-RU"/>
         </w:rPr>
-        <w:t>объекту"на</w:t>
+        <w:t>Албахари</w:t>
       </w:r>
       <w:proofErr w:type="spellEnd"/>
-      <w:r>
-        <w:rPr>
-          <w:rFonts w:eastAsia="Times New Roman" w:cs="Times New Roman"/>
-          <w:szCs w:val="28"/>
-          <w:lang w:eastAsia="ru-RU"/>
-        </w:rPr>
-        <w:t xml:space="preserve"> сайте Microsoft Developer Network. URL: https://docs.microsoft.com/ru/windows/win32/secauthz/allocating-and-freeing-memory-for-a-security-descriptor (дата обращения: 20.04.202</w:t>
-      </w:r>
-      <w:r>
-        <w:rPr>
-          <w:rFonts w:eastAsia="Times New Roman" w:cs="Times New Roman"/>
-          <w:szCs w:val="28"/>
-          <w:lang w:eastAsia="ru-RU"/>
-        </w:rPr>
-        <w:t>3</w:t>
-      </w:r>
-      <w:r>
-        <w:rPr>
-          <w:rFonts w:eastAsia="Times New Roman" w:cs="Times New Roman"/>
-          <w:szCs w:val="28"/>
-          <w:lang w:eastAsia="ru-RU"/>
-        </w:rPr>
-        <w:t>).</w:t>
-      </w:r>
     </w:p>
     <w:p>
       <w:pPr>
@@ -6407,7 +6066,743 @@
           <w:numId w:val="16"/>
         </w:numPr>
         <w:spacing w:after="0" w:line="276" w:lineRule="auto"/>
-        <w:ind w:left="284"/>
+        <w:ind w:left="426" w:hanging="426"/>
+        <w:jc w:val="left"/>
+        <w:rPr>
+          <w:rFonts w:eastAsia="Times New Roman" w:cs="Times New Roman"/>
+          <w:szCs w:val="28"/>
+          <w:lang w:eastAsia="ru-RU"/>
+        </w:rPr>
+      </w:pPr>
+      <w:r>
+        <w:rPr>
+          <w:rFonts w:eastAsia="Times New Roman" w:cs="Times New Roman"/>
+          <w:szCs w:val="28"/>
+          <w:lang w:eastAsia="ru-RU"/>
+        </w:rPr>
+        <w:t>"С# 7.0 и платформа .NET Core 2.0" Андрей Алексеев</w:t>
+      </w:r>
+    </w:p>
+    <w:p>
+      <w:pPr>
+        <w:pStyle w:val="aa"/>
+        <w:numPr>
+          <w:ilvl w:val="0"/>
+          <w:numId w:val="16"/>
+        </w:numPr>
+        <w:spacing w:after="0" w:line="276" w:lineRule="auto"/>
+        <w:ind w:left="426" w:hanging="426"/>
+        <w:jc w:val="left"/>
+        <w:rPr>
+          <w:rFonts w:eastAsia="Times New Roman" w:cs="Times New Roman"/>
+          <w:szCs w:val="28"/>
+          <w:lang w:eastAsia="ru-RU"/>
+        </w:rPr>
+      </w:pPr>
+      <w:r>
+        <w:rPr>
+          <w:rFonts w:eastAsia="Times New Roman" w:cs="Times New Roman"/>
+          <w:szCs w:val="28"/>
+          <w:lang w:eastAsia="ru-RU"/>
+        </w:rPr>
+        <w:t>"Разработка приложений на платформе .NET с использованием C#" Юрий Архипов</w:t>
+      </w:r>
+    </w:p>
+    <w:p>
+      <w:pPr>
+        <w:pStyle w:val="aa"/>
+        <w:numPr>
+          <w:ilvl w:val="0"/>
+          <w:numId w:val="16"/>
+        </w:numPr>
+        <w:spacing w:after="0" w:line="276" w:lineRule="auto"/>
+        <w:ind w:left="426" w:hanging="426"/>
+        <w:jc w:val="left"/>
+        <w:rPr>
+          <w:rFonts w:eastAsia="Times New Roman" w:cs="Times New Roman"/>
+          <w:szCs w:val="28"/>
+          <w:lang w:eastAsia="ru-RU"/>
+        </w:rPr>
+      </w:pPr>
+      <w:r>
+        <w:rPr>
+          <w:rFonts w:eastAsia="Times New Roman" w:cs="Times New Roman"/>
+          <w:szCs w:val="28"/>
+          <w:lang w:eastAsia="ru-RU"/>
+        </w:rPr>
+        <w:t>"Создание Windows-приложений на языке C#" Александр Шевчук</w:t>
+      </w:r>
+    </w:p>
+    <w:p>
+      <w:pPr>
+        <w:pStyle w:val="aa"/>
+        <w:numPr>
+          <w:ilvl w:val="0"/>
+          <w:numId w:val="16"/>
+        </w:numPr>
+        <w:spacing w:after="0" w:line="276" w:lineRule="auto"/>
+        <w:ind w:left="426" w:hanging="426"/>
+        <w:jc w:val="left"/>
+        <w:rPr>
+          <w:rFonts w:eastAsia="Times New Roman" w:cs="Times New Roman"/>
+          <w:szCs w:val="28"/>
+          <w:lang w:eastAsia="ru-RU"/>
+        </w:rPr>
+      </w:pPr>
+      <w:r>
+        <w:rPr>
+          <w:rFonts w:eastAsia="Times New Roman" w:cs="Times New Roman"/>
+          <w:szCs w:val="28"/>
+          <w:lang w:eastAsia="ru-RU"/>
+        </w:rPr>
+        <w:t>"Программирование на C# в Visual Studio 2019" Алексей Дронов</w:t>
+      </w:r>
+    </w:p>
+    <w:p>
+      <w:pPr>
+        <w:pStyle w:val="aa"/>
+        <w:numPr>
+          <w:ilvl w:val="0"/>
+          <w:numId w:val="16"/>
+        </w:numPr>
+        <w:spacing w:after="0" w:line="276" w:lineRule="auto"/>
+        <w:ind w:left="426" w:hanging="426"/>
+        <w:jc w:val="left"/>
+        <w:rPr>
+          <w:rFonts w:eastAsia="Times New Roman" w:cs="Times New Roman"/>
+          <w:szCs w:val="28"/>
+          <w:lang w:eastAsia="ru-RU"/>
+        </w:rPr>
+      </w:pPr>
+      <w:r>
+        <w:rPr>
+          <w:rFonts w:eastAsia="Times New Roman" w:cs="Times New Roman"/>
+          <w:szCs w:val="28"/>
+          <w:lang w:eastAsia="ru-RU"/>
+        </w:rPr>
+        <w:t xml:space="preserve">"Справочник программиста по C#" Джозеф </w:t>
+      </w:r>
+      <w:proofErr w:type="spellStart"/>
+      <w:r>
+        <w:rPr>
+          <w:rFonts w:eastAsia="Times New Roman" w:cs="Times New Roman"/>
+          <w:szCs w:val="28"/>
+          <w:lang w:eastAsia="ru-RU"/>
+        </w:rPr>
+        <w:t>Албахари</w:t>
+      </w:r>
+      <w:proofErr w:type="spellEnd"/>
+    </w:p>
+    <w:p>
+      <w:pPr>
+        <w:pStyle w:val="aa"/>
+        <w:numPr>
+          <w:ilvl w:val="0"/>
+          <w:numId w:val="16"/>
+        </w:numPr>
+        <w:spacing w:after="0" w:line="276" w:lineRule="auto"/>
+        <w:ind w:left="426" w:hanging="426"/>
+        <w:jc w:val="left"/>
+      </w:pPr>
+      <w:r>
+        <w:rPr>
+          <w:rFonts w:eastAsia="Times New Roman" w:cs="Times New Roman"/>
+          <w:szCs w:val="28"/>
+          <w:lang w:eastAsia="ru-RU"/>
+        </w:rPr>
+        <w:t>"Создание приложений на языке C# в Visual Studio 2017" Александр Шевчук</w:t>
+      </w:r>
+    </w:p>
+    <w:p>
+      <w:pPr>
+        <w:pStyle w:val="aa"/>
+        <w:numPr>
+          <w:ilvl w:val="0"/>
+          <w:numId w:val="16"/>
+        </w:numPr>
+        <w:spacing w:after="0" w:line="276" w:lineRule="auto"/>
+        <w:ind w:left="426" w:hanging="426"/>
+        <w:jc w:val="left"/>
+        <w:rPr>
+          <w:rFonts w:eastAsia="Times New Roman" w:cs="Times New Roman"/>
+          <w:szCs w:val="28"/>
+          <w:lang w:eastAsia="ru-RU"/>
+        </w:rPr>
+      </w:pPr>
+      <w:r>
+        <w:rPr>
+          <w:rFonts w:eastAsia="Times New Roman" w:cs="Times New Roman"/>
+          <w:szCs w:val="28"/>
+          <w:lang w:eastAsia="ru-RU"/>
+        </w:rPr>
+        <w:t xml:space="preserve">Статья "Первоначальное создание ключа </w:t>
+      </w:r>
+      <w:proofErr w:type="spellStart"/>
+      <w:r>
+        <w:rPr>
+          <w:rFonts w:eastAsia="Times New Roman" w:cs="Times New Roman"/>
+          <w:szCs w:val="28"/>
+          <w:lang w:eastAsia="ru-RU"/>
+        </w:rPr>
+        <w:t>реестра"на</w:t>
+      </w:r>
+      <w:proofErr w:type="spellEnd"/>
+      <w:r>
+        <w:rPr>
+          <w:rFonts w:eastAsia="Times New Roman" w:cs="Times New Roman"/>
+          <w:szCs w:val="28"/>
+          <w:lang w:eastAsia="ru-RU"/>
+        </w:rPr>
+        <w:t xml:space="preserve"> сайте Microsoft Developer Network. URL: https://docs.microsoft.co</w:t>
+      </w:r>
+      <w:r>
+        <w:rPr>
+          <w:rFonts w:eastAsia="Times New Roman" w:cs="Times New Roman"/>
+          <w:szCs w:val="28"/>
+          <w:lang w:val="en-US" w:eastAsia="ru-RU"/>
+        </w:rPr>
+        <w:t>m</w:t>
+      </w:r>
+      <w:r>
+        <w:rPr>
+          <w:rFonts w:eastAsia="Times New Roman" w:cs="Times New Roman"/>
+          <w:szCs w:val="28"/>
+          <w:lang w:eastAsia="ru-RU"/>
+        </w:rPr>
+        <w:t>/</w:t>
+      </w:r>
+      <w:proofErr w:type="spellStart"/>
+      <w:r>
+        <w:rPr>
+          <w:rFonts w:eastAsia="Times New Roman" w:cs="Times New Roman"/>
+          <w:szCs w:val="28"/>
+          <w:lang w:eastAsia="ru-RU"/>
+        </w:rPr>
+        <w:t>ru</w:t>
+      </w:r>
+      <w:proofErr w:type="spellEnd"/>
+      <w:r>
+        <w:rPr>
+          <w:rFonts w:eastAsia="Times New Roman" w:cs="Times New Roman"/>
+          <w:szCs w:val="28"/>
+          <w:lang w:eastAsia="ru-RU"/>
+        </w:rPr>
+        <w:t>/</w:t>
+      </w:r>
+      <w:proofErr w:type="spellStart"/>
+      <w:r>
+        <w:rPr>
+          <w:rFonts w:eastAsia="Times New Roman" w:cs="Times New Roman"/>
+          <w:szCs w:val="28"/>
+          <w:lang w:eastAsia="ru-RU"/>
+        </w:rPr>
+        <w:t>windows</w:t>
+      </w:r>
+      <w:proofErr w:type="spellEnd"/>
+      <w:r>
+        <w:rPr>
+          <w:rFonts w:eastAsia="Times New Roman" w:cs="Times New Roman"/>
+          <w:szCs w:val="28"/>
+          <w:lang w:eastAsia="ru-RU"/>
+        </w:rPr>
+        <w:t>/win32/</w:t>
+      </w:r>
+      <w:proofErr w:type="spellStart"/>
+      <w:r>
+        <w:rPr>
+          <w:rFonts w:eastAsia="Times New Roman" w:cs="Times New Roman"/>
+          <w:szCs w:val="28"/>
+          <w:lang w:eastAsia="ru-RU"/>
+        </w:rPr>
+        <w:t>sysinfo</w:t>
+      </w:r>
+      <w:proofErr w:type="spellEnd"/>
+      <w:r>
+        <w:rPr>
+          <w:rFonts w:eastAsia="Times New Roman" w:cs="Times New Roman"/>
+          <w:szCs w:val="28"/>
+          <w:lang w:eastAsia="ru-RU"/>
+        </w:rPr>
+        <w:t>/</w:t>
+      </w:r>
+      <w:proofErr w:type="spellStart"/>
+      <w:r>
+        <w:rPr>
+          <w:rFonts w:eastAsia="Times New Roman" w:cs="Times New Roman"/>
+          <w:szCs w:val="28"/>
+          <w:lang w:eastAsia="ru-RU"/>
+        </w:rPr>
+        <w:t>initializing</w:t>
+      </w:r>
+      <w:proofErr w:type="spellEnd"/>
+      <w:r>
+        <w:rPr>
+          <w:rFonts w:eastAsia="Times New Roman" w:cs="Times New Roman"/>
+          <w:szCs w:val="28"/>
+          <w:lang w:eastAsia="ru-RU"/>
+        </w:rPr>
+        <w:t>-a-</w:t>
+      </w:r>
+      <w:proofErr w:type="spellStart"/>
+      <w:r>
+        <w:rPr>
+          <w:rFonts w:eastAsia="Times New Roman" w:cs="Times New Roman"/>
+          <w:szCs w:val="28"/>
+          <w:lang w:eastAsia="ru-RU"/>
+        </w:rPr>
+        <w:t>registry</w:t>
+      </w:r>
+      <w:proofErr w:type="spellEnd"/>
+      <w:r>
+        <w:rPr>
+          <w:rFonts w:eastAsia="Times New Roman" w:cs="Times New Roman"/>
+          <w:szCs w:val="28"/>
+          <w:lang w:eastAsia="ru-RU"/>
+        </w:rPr>
+        <w:t>-</w:t>
+      </w:r>
+      <w:proofErr w:type="spellStart"/>
+      <w:r>
+        <w:rPr>
+          <w:rFonts w:eastAsia="Times New Roman" w:cs="Times New Roman"/>
+          <w:szCs w:val="28"/>
+          <w:lang w:eastAsia="ru-RU"/>
+        </w:rPr>
+        <w:t>key</w:t>
+      </w:r>
+      <w:proofErr w:type="spellEnd"/>
+      <w:r>
+        <w:rPr>
+          <w:rFonts w:eastAsia="Times New Roman" w:cs="Times New Roman"/>
+          <w:szCs w:val="28"/>
+          <w:lang w:eastAsia="ru-RU"/>
+        </w:rPr>
+        <w:t xml:space="preserve"> (дата обращения: 20.04.202</w:t>
+      </w:r>
+      <w:r>
+        <w:rPr>
+          <w:rFonts w:eastAsia="Times New Roman" w:cs="Times New Roman"/>
+          <w:szCs w:val="28"/>
+          <w:lang w:eastAsia="ru-RU"/>
+        </w:rPr>
+        <w:t>3</w:t>
+      </w:r>
+      <w:r>
+        <w:rPr>
+          <w:rFonts w:eastAsia="Times New Roman" w:cs="Times New Roman"/>
+          <w:szCs w:val="28"/>
+          <w:lang w:eastAsia="ru-RU"/>
+        </w:rPr>
+        <w:t>).</w:t>
+      </w:r>
+    </w:p>
+    <w:p>
+      <w:pPr>
+        <w:pStyle w:val="aa"/>
+        <w:numPr>
+          <w:ilvl w:val="0"/>
+          <w:numId w:val="16"/>
+        </w:numPr>
+        <w:spacing w:after="0" w:line="276" w:lineRule="auto"/>
+        <w:ind w:left="426" w:hanging="426"/>
+        <w:rPr>
+          <w:rFonts w:eastAsia="Times New Roman" w:cs="Times New Roman"/>
+          <w:szCs w:val="28"/>
+          <w:lang w:eastAsia="ru-RU"/>
+        </w:rPr>
+      </w:pPr>
+      <w:r>
+        <w:rPr>
+          <w:rFonts w:eastAsia="Times New Roman" w:cs="Times New Roman"/>
+          <w:szCs w:val="28"/>
+          <w:lang w:eastAsia="ru-RU"/>
+        </w:rPr>
+        <w:t xml:space="preserve">Статья "Открытие ключей </w:t>
+      </w:r>
+      <w:proofErr w:type="spellStart"/>
+      <w:r>
+        <w:rPr>
+          <w:rFonts w:eastAsia="Times New Roman" w:cs="Times New Roman"/>
+          <w:szCs w:val="28"/>
+          <w:lang w:eastAsia="ru-RU"/>
+        </w:rPr>
+        <w:t>реестра"на</w:t>
+      </w:r>
+      <w:proofErr w:type="spellEnd"/>
+      <w:r>
+        <w:rPr>
+          <w:rFonts w:eastAsia="Times New Roman" w:cs="Times New Roman"/>
+          <w:szCs w:val="28"/>
+          <w:lang w:eastAsia="ru-RU"/>
+        </w:rPr>
+        <w:t xml:space="preserve"> сайте Microsoft Developer Network. URL: https://docs.microsoft.com/ru/ru/windows/win32/sysinfo/opening-a-registry-key (дата обращения: 20.04.202</w:t>
+      </w:r>
+      <w:r>
+        <w:rPr>
+          <w:rFonts w:eastAsia="Times New Roman" w:cs="Times New Roman"/>
+          <w:szCs w:val="28"/>
+          <w:lang w:eastAsia="ru-RU"/>
+        </w:rPr>
+        <w:t>3</w:t>
+      </w:r>
+      <w:r>
+        <w:rPr>
+          <w:rFonts w:eastAsia="Times New Roman" w:cs="Times New Roman"/>
+          <w:szCs w:val="28"/>
+          <w:lang w:eastAsia="ru-RU"/>
+        </w:rPr>
+        <w:t>).</w:t>
+      </w:r>
+    </w:p>
+    <w:p>
+      <w:pPr>
+        <w:pStyle w:val="aa"/>
+        <w:numPr>
+          <w:ilvl w:val="0"/>
+          <w:numId w:val="16"/>
+        </w:numPr>
+        <w:spacing w:after="0" w:line="276" w:lineRule="auto"/>
+        <w:ind w:left="426" w:hanging="426"/>
+        <w:jc w:val="left"/>
+        <w:rPr>
+          <w:rFonts w:eastAsia="Times New Roman" w:cs="Times New Roman"/>
+          <w:szCs w:val="28"/>
+          <w:lang w:eastAsia="ru-RU"/>
+        </w:rPr>
+      </w:pPr>
+      <w:r>
+        <w:rPr>
+          <w:rFonts w:eastAsia="Times New Roman" w:cs="Times New Roman"/>
+          <w:szCs w:val="28"/>
+          <w:lang w:eastAsia="ru-RU"/>
+        </w:rPr>
+        <w:t xml:space="preserve">Статья "Работа с ключами и значениями в </w:t>
+      </w:r>
+      <w:proofErr w:type="spellStart"/>
+      <w:r>
+        <w:rPr>
+          <w:rFonts w:eastAsia="Times New Roman" w:cs="Times New Roman"/>
+          <w:szCs w:val="28"/>
+          <w:lang w:eastAsia="ru-RU"/>
+        </w:rPr>
+        <w:t>реестре"на</w:t>
+      </w:r>
+      <w:proofErr w:type="spellEnd"/>
+      <w:r>
+        <w:rPr>
+          <w:rFonts w:eastAsia="Times New Roman" w:cs="Times New Roman"/>
+          <w:szCs w:val="28"/>
+          <w:lang w:eastAsia="ru-RU"/>
+        </w:rPr>
+        <w:t xml:space="preserve"> сайте Microsoft Developer Network. </w:t>
+      </w:r>
+      <w:r>
+        <w:rPr>
+          <w:rFonts w:eastAsia="Times New Roman" w:cs="Times New Roman"/>
+          <w:szCs w:val="28"/>
+          <w:lang w:val="en-US" w:eastAsia="ru-RU"/>
+        </w:rPr>
+        <w:t>URL</w:t>
+      </w:r>
+      <w:r>
+        <w:rPr>
+          <w:rFonts w:eastAsia="Times New Roman" w:cs="Times New Roman"/>
+          <w:szCs w:val="28"/>
+          <w:lang w:eastAsia="ru-RU"/>
+        </w:rPr>
+        <w:t xml:space="preserve">: </w:t>
+      </w:r>
+      <w:r>
+        <w:rPr>
+          <w:rFonts w:eastAsia="Times New Roman" w:cs="Times New Roman"/>
+          <w:szCs w:val="28"/>
+          <w:lang w:val="en-US" w:eastAsia="ru-RU"/>
+        </w:rPr>
+        <w:t>https</w:t>
+      </w:r>
+      <w:r>
+        <w:rPr>
+          <w:rFonts w:eastAsia="Times New Roman" w:cs="Times New Roman"/>
+          <w:szCs w:val="28"/>
+          <w:lang w:eastAsia="ru-RU"/>
+        </w:rPr>
+        <w:t>://</w:t>
+      </w:r>
+      <w:r>
+        <w:rPr>
+          <w:rFonts w:eastAsia="Times New Roman" w:cs="Times New Roman"/>
+          <w:szCs w:val="28"/>
+          <w:lang w:val="en-US" w:eastAsia="ru-RU"/>
+        </w:rPr>
+        <w:t>docs</w:t>
+      </w:r>
+      <w:r>
+        <w:rPr>
+          <w:rFonts w:eastAsia="Times New Roman" w:cs="Times New Roman"/>
+          <w:szCs w:val="28"/>
+          <w:lang w:eastAsia="ru-RU"/>
+        </w:rPr>
+        <w:t>.</w:t>
+      </w:r>
+      <w:proofErr w:type="spellStart"/>
+      <w:r>
+        <w:rPr>
+          <w:rFonts w:eastAsia="Times New Roman" w:cs="Times New Roman"/>
+          <w:szCs w:val="28"/>
+          <w:lang w:val="en-US" w:eastAsia="ru-RU"/>
+        </w:rPr>
+        <w:t>microsoft</w:t>
+      </w:r>
+      <w:proofErr w:type="spellEnd"/>
+      <w:r>
+        <w:rPr>
+          <w:rFonts w:eastAsia="Times New Roman" w:cs="Times New Roman"/>
+          <w:szCs w:val="28"/>
+          <w:lang w:eastAsia="ru-RU"/>
+        </w:rPr>
+        <w:t>.</w:t>
+      </w:r>
+      <w:r>
+        <w:rPr>
+          <w:rFonts w:eastAsia="Times New Roman" w:cs="Times New Roman"/>
+          <w:szCs w:val="28"/>
+          <w:lang w:val="en-US" w:eastAsia="ru-RU"/>
+        </w:rPr>
+        <w:t>c</w:t>
+      </w:r>
+      <w:r>
+        <w:rPr>
+          <w:rFonts w:eastAsia="Times New Roman" w:cs="Times New Roman"/>
+          <w:szCs w:val="28"/>
+          <w:lang w:val="en-US" w:eastAsia="ru-RU"/>
+        </w:rPr>
+        <w:t>om</w:t>
+      </w:r>
+      <w:r>
+        <w:rPr>
+          <w:rFonts w:eastAsia="Times New Roman" w:cs="Times New Roman"/>
+          <w:szCs w:val="28"/>
+          <w:lang w:eastAsia="ru-RU"/>
+        </w:rPr>
+        <w:t>/</w:t>
+      </w:r>
+      <w:proofErr w:type="spellStart"/>
+      <w:r>
+        <w:rPr>
+          <w:rFonts w:eastAsia="Times New Roman" w:cs="Times New Roman"/>
+          <w:szCs w:val="28"/>
+          <w:lang w:val="en-US" w:eastAsia="ru-RU"/>
+        </w:rPr>
+        <w:t>ru</w:t>
+      </w:r>
+      <w:proofErr w:type="spellEnd"/>
+      <w:r>
+        <w:rPr>
+          <w:rFonts w:eastAsia="Times New Roman" w:cs="Times New Roman"/>
+          <w:szCs w:val="28"/>
+          <w:lang w:eastAsia="ru-RU"/>
+        </w:rPr>
+        <w:t>/</w:t>
+      </w:r>
+      <w:r>
+        <w:rPr>
+          <w:rFonts w:eastAsia="Times New Roman" w:cs="Times New Roman"/>
+          <w:szCs w:val="28"/>
+          <w:lang w:val="en-US" w:eastAsia="ru-RU"/>
+        </w:rPr>
+        <w:t>windows</w:t>
+      </w:r>
+      <w:r>
+        <w:rPr>
+          <w:rFonts w:eastAsia="Times New Roman" w:cs="Times New Roman"/>
+          <w:szCs w:val="28"/>
+          <w:lang w:eastAsia="ru-RU"/>
+        </w:rPr>
+        <w:t>/</w:t>
+      </w:r>
+      <w:r>
+        <w:rPr>
+          <w:rFonts w:eastAsia="Times New Roman" w:cs="Times New Roman"/>
+          <w:szCs w:val="28"/>
+          <w:lang w:val="en-US" w:eastAsia="ru-RU"/>
+        </w:rPr>
+        <w:t>win</w:t>
+      </w:r>
+      <w:r>
+        <w:rPr>
+          <w:rFonts w:eastAsia="Times New Roman" w:cs="Times New Roman"/>
+          <w:szCs w:val="28"/>
+          <w:lang w:eastAsia="ru-RU"/>
+        </w:rPr>
+        <w:t>32/</w:t>
+      </w:r>
+      <w:proofErr w:type="spellStart"/>
+      <w:r>
+        <w:rPr>
+          <w:rFonts w:eastAsia="Times New Roman" w:cs="Times New Roman"/>
+          <w:szCs w:val="28"/>
+          <w:lang w:val="en-US" w:eastAsia="ru-RU"/>
+        </w:rPr>
+        <w:t>sysinfo</w:t>
+      </w:r>
+      <w:proofErr w:type="spellEnd"/>
+      <w:r>
+        <w:rPr>
+          <w:rFonts w:eastAsia="Times New Roman" w:cs="Times New Roman"/>
+          <w:szCs w:val="28"/>
+          <w:lang w:eastAsia="ru-RU"/>
+        </w:rPr>
+        <w:t>/</w:t>
+      </w:r>
+      <w:r>
+        <w:rPr>
+          <w:rFonts w:eastAsia="Times New Roman" w:cs="Times New Roman"/>
+          <w:szCs w:val="28"/>
+          <w:lang w:val="en-US" w:eastAsia="ru-RU"/>
+        </w:rPr>
+        <w:t>working</w:t>
+      </w:r>
+      <w:r>
+        <w:rPr>
+          <w:rFonts w:eastAsia="Times New Roman" w:cs="Times New Roman"/>
+          <w:szCs w:val="28"/>
+          <w:lang w:eastAsia="ru-RU"/>
+        </w:rPr>
+        <w:t>-</w:t>
+      </w:r>
+      <w:r>
+        <w:rPr>
+          <w:rFonts w:eastAsia="Times New Roman" w:cs="Times New Roman"/>
+          <w:szCs w:val="28"/>
+          <w:lang w:val="en-US" w:eastAsia="ru-RU"/>
+        </w:rPr>
+        <w:t>with</w:t>
+      </w:r>
+      <w:r>
+        <w:rPr>
+          <w:rFonts w:eastAsia="Times New Roman" w:cs="Times New Roman"/>
+          <w:szCs w:val="28"/>
+          <w:lang w:eastAsia="ru-RU"/>
+        </w:rPr>
+        <w:t>-</w:t>
+      </w:r>
+      <w:r>
+        <w:rPr>
+          <w:rFonts w:eastAsia="Times New Roman" w:cs="Times New Roman"/>
+          <w:szCs w:val="28"/>
+          <w:lang w:val="en-US" w:eastAsia="ru-RU"/>
+        </w:rPr>
+        <w:t>registry</w:t>
+      </w:r>
+      <w:r>
+        <w:rPr>
+          <w:rFonts w:eastAsia="Times New Roman" w:cs="Times New Roman"/>
+          <w:szCs w:val="28"/>
+          <w:lang w:eastAsia="ru-RU"/>
+        </w:rPr>
+        <w:t>-</w:t>
+      </w:r>
+      <w:r>
+        <w:rPr>
+          <w:rFonts w:eastAsia="Times New Roman" w:cs="Times New Roman"/>
+          <w:szCs w:val="28"/>
+          <w:lang w:val="en-US" w:eastAsia="ru-RU"/>
+        </w:rPr>
+        <w:t>keys</w:t>
+      </w:r>
+      <w:r>
+        <w:rPr>
+          <w:rFonts w:eastAsia="Times New Roman" w:cs="Times New Roman"/>
+          <w:szCs w:val="28"/>
+          <w:lang w:eastAsia="ru-RU"/>
+        </w:rPr>
+        <w:t xml:space="preserve"> (дата обращения: 20.04.202</w:t>
+      </w:r>
+      <w:r>
+        <w:rPr>
+          <w:rFonts w:eastAsia="Times New Roman" w:cs="Times New Roman"/>
+          <w:szCs w:val="28"/>
+          <w:lang w:eastAsia="ru-RU"/>
+        </w:rPr>
+        <w:t>3</w:t>
+      </w:r>
+      <w:r>
+        <w:rPr>
+          <w:rFonts w:eastAsia="Times New Roman" w:cs="Times New Roman"/>
+          <w:szCs w:val="28"/>
+          <w:lang w:eastAsia="ru-RU"/>
+        </w:rPr>
+        <w:t>).</w:t>
+      </w:r>
+    </w:p>
+    <w:p>
+      <w:pPr>
+        <w:pStyle w:val="aa"/>
+        <w:numPr>
+          <w:ilvl w:val="0"/>
+          <w:numId w:val="16"/>
+        </w:numPr>
+        <w:spacing w:after="0" w:line="276" w:lineRule="auto"/>
+        <w:ind w:left="426" w:hanging="426"/>
+        <w:jc w:val="left"/>
+        <w:rPr>
+          <w:rFonts w:eastAsia="Times New Roman" w:cs="Times New Roman"/>
+          <w:szCs w:val="28"/>
+          <w:lang w:eastAsia="ru-RU"/>
+        </w:rPr>
+      </w:pPr>
+      <w:r>
+        <w:rPr>
+          <w:rFonts w:eastAsia="Times New Roman" w:cs="Times New Roman"/>
+          <w:szCs w:val="28"/>
+          <w:lang w:eastAsia="ru-RU"/>
+        </w:rPr>
+        <w:t xml:space="preserve">Статья "Выделение прав доступа к </w:t>
+      </w:r>
+      <w:proofErr w:type="spellStart"/>
+      <w:r>
+        <w:rPr>
+          <w:rFonts w:eastAsia="Times New Roman" w:cs="Times New Roman"/>
+          <w:szCs w:val="28"/>
+          <w:lang w:eastAsia="ru-RU"/>
+        </w:rPr>
+        <w:t>объекту"на</w:t>
+      </w:r>
+      <w:proofErr w:type="spellEnd"/>
+      <w:r>
+        <w:rPr>
+          <w:rFonts w:eastAsia="Times New Roman" w:cs="Times New Roman"/>
+          <w:szCs w:val="28"/>
+          <w:lang w:eastAsia="ru-RU"/>
+        </w:rPr>
+        <w:t xml:space="preserve"> сайте Microsoft Developer Network. URL: https://docs.microsoft.com/ru/windows/win32/secauthz/allocating-and-freeing-memory-for-a-security-descriptor (дата обращения: 20.04.202</w:t>
+      </w:r>
+      <w:r>
+        <w:rPr>
+          <w:rFonts w:eastAsia="Times New Roman" w:cs="Times New Roman"/>
+          <w:szCs w:val="28"/>
+          <w:lang w:eastAsia="ru-RU"/>
+        </w:rPr>
+        <w:t>3</w:t>
+      </w:r>
+      <w:r>
+        <w:rPr>
+          <w:rFonts w:eastAsia="Times New Roman" w:cs="Times New Roman"/>
+          <w:szCs w:val="28"/>
+          <w:lang w:eastAsia="ru-RU"/>
+        </w:rPr>
+        <w:t>).</w:t>
+      </w:r>
+    </w:p>
+    <w:p>
+      <w:pPr>
+        <w:pStyle w:val="aa"/>
+        <w:numPr>
+          <w:ilvl w:val="0"/>
+          <w:numId w:val="16"/>
+        </w:numPr>
+        <w:spacing w:after="0" w:line="276" w:lineRule="auto"/>
+        <w:ind w:left="426" w:hanging="426"/>
         <w:jc w:val="left"/>
         <w:rPr>
           <w:rFonts w:eastAsia="Times New Roman" w:cs="Times New Roman"/>

</xml_diff>